<commit_message>
Updated Shimmer Research docx - Shimmer RT and Shimmer Discovery sections
</commit_message>
<xml_diff>
--- a/SubmissionMaterials/PPIT Shimmer Research Documentation.docx
+++ b/SubmissionMaterials/PPIT Shimmer Research Documentation.docx
@@ -405,35 +405,100 @@
         <w:t xml:space="preserve"> </w:t>
       </w:r>
       <w:r>
-        <w:t xml:space="preserve">This was a few weeks of trial and error which lead us to investigate some other options as the included software did not have the </w:t>
+        <w:t xml:space="preserve">This was a few weeks of trial and error which lead us to investigate some other options as the included software did not have the features we would need to build </w:t>
+      </w:r>
+      <w:r>
+        <w:t>a prototype</w:t>
+      </w:r>
+      <w:r>
+        <w:t xml:space="preserve"> application for the training sessions.</w:t>
+      </w:r>
+      <w:r>
+        <w:t xml:space="preserve"> We did however make our own </w:t>
       </w:r>
       <w:proofErr w:type="gramStart"/>
       <w:r>
-        <w:t>features</w:t>
+        <w:t>stripped down</w:t>
       </w:r>
       <w:proofErr w:type="gramEnd"/>
       <w:r>
-        <w:t xml:space="preserve"> we would need to build </w:t>
-      </w:r>
-      <w:r>
-        <w:t>a prototype</w:t>
-      </w:r>
-      <w:r>
-        <w:t xml:space="preserve"> application for the training sessions.</w:t>
-      </w:r>
-      <w:r>
-        <w:t xml:space="preserve"> We did however make our own </w:t>
+        <w:t xml:space="preserve"> version of the Shimmer library, for use with the other projects.</w:t>
+      </w:r>
+    </w:p>
+    <w:p>
+      <w:pPr>
+        <w:rPr>
+          <w:b/>
+        </w:rPr>
+      </w:pPr>
+      <w:proofErr w:type="spellStart"/>
+      <w:r>
+        <w:rPr>
+          <w:b/>
+        </w:rPr>
+        <w:t>Shimmer</w:t>
+      </w:r>
+      <w:r>
+        <w:rPr>
+          <w:b/>
+        </w:rPr>
+        <w:t>RT</w:t>
+      </w:r>
+      <w:proofErr w:type="spellEnd"/>
+      <w:r>
+        <w:rPr>
+          <w:b/>
+        </w:rPr>
+        <w:t xml:space="preserve"> Library</w:t>
+      </w:r>
+    </w:p>
+    <w:p>
+      <w:r>
+        <w:t>This project is a C# .NET 4.6.1 class library (.</w:t>
+      </w:r>
+      <w:proofErr w:type="spellStart"/>
+      <w:r>
+        <w:t>dll</w:t>
+      </w:r>
+      <w:proofErr w:type="spellEnd"/>
+      <w:r>
+        <w:t xml:space="preserve">) which we have </w:t>
       </w:r>
       <w:proofErr w:type="gramStart"/>
       <w:r>
-        <w:t>stripped down</w:t>
+        <w:t>developed</w:t>
       </w:r>
       <w:proofErr w:type="gramEnd"/>
       <w:r>
-        <w:t xml:space="preserve"> version of the Shimmer library, for use with the other projects.</w:t>
-      </w:r>
-    </w:p>
-    <w:p>
+        <w:t xml:space="preserve"> and it consists of code taken from the official Shimmer C# SDK.  By creating this library, it enabled us to keep the code used to access the Shimmer device separate from each of the research projects which we would undertake.  If this library needed to be updated, it was </w:t>
+      </w:r>
+      <w:r>
+        <w:t xml:space="preserve">then </w:t>
+      </w:r>
+      <w:r>
+        <w:t xml:space="preserve">a simple task to update each project with the new DLL </w:t>
+      </w:r>
+      <w:r>
+        <w:t>and push this to git rather than updating this code on a per-project basis.</w:t>
+      </w:r>
+    </w:p>
+    <w:p>
+      <w:r>
+        <w:t>To keep the testing and debugging of this class library simple and manageable, a small Windows CLI application has also been included in the solution.</w:t>
+      </w:r>
+      <w:r>
+        <w:t xml:space="preserve">  This CLI application allows a user to connect to a Shimmer device by typing in the COM port which the Shimmer device is connected to via Bluetooth.  While it is not ideal to require the user to know the COM port, this was very helpful in the initial stages of retrieving data from the Shimmer.  This COM port issue is something that we would overcome at a later stage using a workaround detailed below</w:t>
+      </w:r>
+      <w:r>
+        <w:t xml:space="preserve"> in the section “Shimmer Discovery Windows Application”.</w:t>
+      </w:r>
+    </w:p>
+    <w:p>
+      <w:pPr>
+        <w:rPr>
+          <w:rStyle w:val="Hyperlink"/>
+        </w:rPr>
+      </w:pPr>
       <w:proofErr w:type="spellStart"/>
       <w:r>
         <w:t>Github</w:t>
@@ -514,6 +579,7 @@
     </w:p>
     <w:p>
       <w:r>
+        <w:lastRenderedPageBreak/>
         <w:t xml:space="preserve">Further </w:t>
       </w:r>
       <w:r>
@@ -721,7 +787,6 @@
         <w:rPr>
           <w:b/>
         </w:rPr>
-        <w:lastRenderedPageBreak/>
         <w:t>Blender</w:t>
       </w:r>
     </w:p>
@@ -897,6 +962,7 @@
         </w:rPr>
       </w:pPr>
       <w:r>
+        <w:lastRenderedPageBreak/>
         <w:t xml:space="preserve">We </w:t>
       </w:r>
       <w:r>
@@ -1277,56 +1343,95 @@
         <w:rPr>
           <w:b/>
         </w:rPr>
+        <w:t>Uduino</w:t>
+      </w:r>
+      <w:proofErr w:type="spellEnd"/>
+      <w:r>
+        <w:rPr>
+          <w:b/>
+        </w:rPr>
+        <w:t xml:space="preserve"> Research</w:t>
+      </w:r>
+    </w:p>
+    <w:p>
+      <w:r>
+        <w:t>We looked at a</w:t>
+      </w:r>
+      <w:r>
+        <w:t xml:space="preserve">n Arduino solution to a similar project to ours. </w:t>
+      </w:r>
+      <w:r>
+        <w:t xml:space="preserve">There wasn’t enough time to set up a build and test the actual Arduino </w:t>
+      </w:r>
+      <w:proofErr w:type="gramStart"/>
+      <w:r>
+        <w:t>device</w:t>
+      </w:r>
+      <w:proofErr w:type="gramEnd"/>
+      <w:r>
+        <w:t xml:space="preserve"> but this was an interesting project which implemented 6 degrees of freedom rotation from a small device to a 3D model. In the example project we looked at, the device was using a wired connection which would not suit the training sessions we were working towards. </w:t>
+      </w:r>
+    </w:p>
+    <w:p>
+      <w:pPr>
+        <w:rPr>
+          <w:b/>
+        </w:rPr>
+      </w:pPr>
+      <w:r>
+        <w:rPr>
+          <w:b/>
+        </w:rPr>
+        <w:t>Shimmer Discovery Windows Application</w:t>
+      </w:r>
+    </w:p>
+    <w:p>
+      <w:r>
+        <w:t>As mentioned above in the Shimmer RT Library section, we faced an issue regarding how the user of any of the projects detailed above would connect to the Shimmer.  Specifically, a user would need to know the COM port to which the Shimmer is connected via Bluetooth.  This COM port is not assigned consistently and will be different across different machines for the same Shimmer device.  It also appears that it is liable to change occasionally upon connection of the device to a previously used machine.</w:t>
+      </w:r>
+    </w:p>
+    <w:p>
+      <w:r>
+        <w:t>This issue raised a big problem regarding ease of use as it would require the user to look up the COM port through Device Manager in Windows.  To combat this, we developed a small Windows Console application which retrieve</w:t>
+      </w:r>
+      <w:r>
+        <w:t>s</w:t>
+      </w:r>
+      <w:r>
+        <w:t xml:space="preserve"> any Shimmer devices registered in Windows and their assigned COM ports.  </w:t>
+      </w:r>
+      <w:r>
+        <w:t>The application saves this data to a JSON file which is then read by the Unity application and is used to populate a dropdown list.  The user may select the relevant Shimmer from the dropdown and connect to it with little effort.</w:t>
+      </w:r>
+    </w:p>
+    <w:p>
+      <w:r>
+        <w:t>This application is run by the Unity project on start up, so it is still a requirement that the user has both enabled Bluetooth and paired the Shimmer device before running the application.</w:t>
+      </w:r>
+      <w:bookmarkStart w:id="0" w:name="_GoBack"/>
+      <w:bookmarkEnd w:id="0"/>
+    </w:p>
+    <w:p>
+      <w:pPr>
+        <w:rPr>
+          <w:b/>
+        </w:rPr>
+      </w:pPr>
+      <w:r>
+        <w:rPr>
+          <w:b/>
+        </w:rPr>
+        <w:t>Impact and Rotation in Unity</w:t>
+      </w:r>
+    </w:p>
+    <w:p>
+      <w:r>
+        <w:t>The final version of the research is a consolidation of each of the above. We built an intuitive UI to guide the User using clearly named buttons and red/green colour feedback when the device is active.</w:t>
+      </w:r>
+    </w:p>
+    <w:p>
+      <w:r>
         <w:lastRenderedPageBreak/>
-        <w:t>Uduino</w:t>
-      </w:r>
-      <w:proofErr w:type="spellEnd"/>
-      <w:r>
-        <w:rPr>
-          <w:b/>
-        </w:rPr>
-        <w:t xml:space="preserve"> Research</w:t>
-      </w:r>
-    </w:p>
-    <w:p>
-      <w:r>
-        <w:t>We looked at a</w:t>
-      </w:r>
-      <w:r>
-        <w:t xml:space="preserve">n Arduino solution to a similar project to ours. </w:t>
-      </w:r>
-      <w:r>
-        <w:t xml:space="preserve">There wasn’t enough time to set up a build and test the actual Arduino </w:t>
-      </w:r>
-      <w:proofErr w:type="gramStart"/>
-      <w:r>
-        <w:t>device</w:t>
-      </w:r>
-      <w:proofErr w:type="gramEnd"/>
-      <w:r>
-        <w:t xml:space="preserve"> but this was an interesting project which implemented 6 degrees of freedom rotation from a small device to a 3D model. In the example project we looked at, the device was using a wired connection which would not suit the training sessions we were working towards. </w:t>
-      </w:r>
-    </w:p>
-    <w:p>
-      <w:pPr>
-        <w:rPr>
-          <w:b/>
-        </w:rPr>
-      </w:pPr>
-      <w:r>
-        <w:rPr>
-          <w:b/>
-        </w:rPr>
-        <w:t>Impact and Rotation in Unity</w:t>
-      </w:r>
-    </w:p>
-    <w:p>
-      <w:r>
-        <w:t>The final version of the research is a consolidation of each of the above. We built an intuitive UI to guide the User using clearly named buttons and red/green colour feedback when the device is active.</w:t>
-      </w:r>
-    </w:p>
-    <w:p>
-      <w:r>
         <w:t>Connecting</w:t>
       </w:r>
       <w:r>
@@ -1578,7 +1683,6 @@
         <w:rPr>
           <w:b/>
         </w:rPr>
-        <w:lastRenderedPageBreak/>
         <w:t>Lag from the device to the Shimmer Capture application.</w:t>
       </w:r>
     </w:p>
@@ -1654,6 +1758,7 @@
         </w:numPr>
       </w:pPr>
       <w:r>
+        <w:lastRenderedPageBreak/>
         <w:t>This issue is inconvenient but since the device is accurately streaming data while in motion it does not affect the results gathered.</w:t>
       </w:r>
     </w:p>
@@ -1886,7 +1991,6 @@
         </w:numPr>
       </w:pPr>
       <w:r>
-        <w:lastRenderedPageBreak/>
         <w:t>UI feedback to show acceptable, risky and dangerous rotation of spine during tackle. This will require configuration along with the correct metrics from the sports research dept. A simple green, orange, red colour change in the model to portray the rotation as safe, risk and dangerous would be a good start.</w:t>
       </w:r>
     </w:p>
@@ -1907,8 +2011,6 @@
           <w:szCs w:val="24"/>
         </w:rPr>
       </w:pPr>
-      <w:bookmarkStart w:id="0" w:name="_GoBack"/>
-      <w:bookmarkEnd w:id="0"/>
       <w:r>
         <w:rPr>
           <w:b/>
@@ -1928,7 +2030,11 @@
         <w:t xml:space="preserve"> research, planning and development will be necessary to fully realize the potential of the shimmer devices. We have been able to demonstrate that the project is promising and can be used to track the angle of incline and the rotation of a player’s spine. </w:t>
       </w:r>
       <w:r>
-        <w:t>The devices are reliable to work with, good battery life and can be configured from a single set of configuration files which means multiple devices will all be configured the same, data will be consistent.</w:t>
+        <w:t xml:space="preserve">The devices are </w:t>
+      </w:r>
+      <w:r>
+        <w:lastRenderedPageBreak/>
+        <w:t>reliable to work with, good battery life and can be configured from a single set of configuration files which means multiple devices will all be configured the same, data will be consistent.</w:t>
       </w:r>
     </w:p>
     <w:p/>
@@ -2813,7 +2919,6 @@
   <w:style w:type="character" w:default="1" w:styleId="DefaultParagraphFont">
     <w:name w:val="Default Paragraph Font"/>
     <w:uiPriority w:val="1"/>
-    <w:semiHidden/>
     <w:unhideWhenUsed/>
   </w:style>
   <w:style w:type="table" w:default="1" w:styleId="TableNormal">

</xml_diff>

<commit_message>
Added plain text draft version of 'Architecture' section - to be finished and formatted correctly
</commit_message>
<xml_diff>
--- a/SubmissionMaterials/PPIT Shimmer Research Documentation.docx
+++ b/SubmissionMaterials/PPIT Shimmer Research Documentation.docx
@@ -436,13 +436,7 @@
         <w:rPr>
           <w:b/>
         </w:rPr>
-        <w:t>Shimmer</w:t>
-      </w:r>
-      <w:r>
-        <w:rPr>
-          <w:b/>
-        </w:rPr>
-        <w:t>RT</w:t>
+        <w:t>ShimmerRT</w:t>
       </w:r>
       <w:proofErr w:type="spellEnd"/>
       <w:r>
@@ -1408,8 +1402,6 @@
       <w:r>
         <w:t>This application is run by the Unity project on start up, so it is still a requirement that the user has both enabled Bluetooth and paired the Shimmer device before running the application.</w:t>
       </w:r>
-      <w:bookmarkStart w:id="0" w:name="_GoBack"/>
-      <w:bookmarkEnd w:id="0"/>
     </w:p>
     <w:p>
       <w:pPr>
@@ -1512,6 +1504,12 @@
           <w:i/>
         </w:rPr>
       </w:pPr>
+      <w:r>
+        <w:rPr>
+          <w:i/>
+        </w:rPr>
+        <w:t>&lt;&lt;&lt;&lt;&lt;</w:t>
+      </w:r>
       <w:r>
         <w:rPr>
           <w:i/>
@@ -1563,6 +1561,507 @@
         </w:rPr>
         <w:t xml:space="preserve"> </w:t>
       </w:r>
+      <w:r>
+        <w:rPr>
+          <w:i/>
+        </w:rPr>
+        <w:t>&gt;&gt;&gt;&gt;&gt;</w:t>
+      </w:r>
+    </w:p>
+    <w:p>
+      <w:pPr>
+        <w:rPr>
+          <w:i/>
+        </w:rPr>
+      </w:pPr>
+      <w:r>
+        <w:rPr>
+          <w:i/>
+        </w:rPr>
+        <w:t>Unity IMU Impact and Rotation - Arch (concise)</w:t>
+      </w:r>
+    </w:p>
+    <w:p>
+      <w:pPr>
+        <w:rPr>
+          <w:i/>
+        </w:rPr>
+      </w:pPr>
+    </w:p>
+    <w:p>
+      <w:pPr>
+        <w:rPr>
+          <w:i/>
+        </w:rPr>
+      </w:pPr>
+      <w:r>
+        <w:rPr>
+          <w:i/>
+        </w:rPr>
+        <w:t xml:space="preserve">Basic run through of </w:t>
+      </w:r>
+      <w:proofErr w:type="spellStart"/>
+      <w:r>
+        <w:rPr>
+          <w:i/>
+        </w:rPr>
+        <w:t>Unity_IMU_ImpactAndRotation</w:t>
+      </w:r>
+      <w:proofErr w:type="spellEnd"/>
+      <w:r>
+        <w:rPr>
+          <w:i/>
+        </w:rPr>
+        <w:t>...</w:t>
+      </w:r>
+    </w:p>
+    <w:p>
+      <w:pPr>
+        <w:rPr>
+          <w:i/>
+        </w:rPr>
+      </w:pPr>
+    </w:p>
+    <w:p>
+      <w:pPr>
+        <w:rPr>
+          <w:i/>
+        </w:rPr>
+      </w:pPr>
+      <w:r>
+        <w:rPr>
+          <w:i/>
+        </w:rPr>
+        <w:t>Shimmer RT Library - adapted code from the supplied Shimmer C# SDK.  We have only exposed two classes and one interface from this library:</w:t>
+      </w:r>
+    </w:p>
+    <w:p>
+      <w:pPr>
+        <w:rPr>
+          <w:i/>
+        </w:rPr>
+      </w:pPr>
+    </w:p>
+    <w:p>
+      <w:pPr>
+        <w:rPr>
+          <w:i/>
+        </w:rPr>
+      </w:pPr>
+      <w:r>
+        <w:rPr>
+          <w:i/>
+        </w:rPr>
+        <w:tab/>
+        <w:t xml:space="preserve">* Shimmer3DModel class - a custom POCO class which is the representation of a record of data output by a Shimmer device.  While the original SDK manipulated the Shimmer data by using a simple array of 64-bit double-precision numbers, we made the decision to use a POCO so that it was clearer to us which data point we were accessing at any particular time, i.e. </w:t>
+      </w:r>
+      <w:proofErr w:type="spellStart"/>
+      <w:r>
+        <w:rPr>
+          <w:i/>
+        </w:rPr>
+        <w:t>shimmerModel.GYRO_Z</w:t>
+      </w:r>
+      <w:proofErr w:type="spellEnd"/>
+      <w:r>
+        <w:rPr>
+          <w:i/>
+        </w:rPr>
+        <w:t xml:space="preserve"> instead of </w:t>
+      </w:r>
+      <w:proofErr w:type="spellStart"/>
+      <w:r>
+        <w:rPr>
+          <w:i/>
+        </w:rPr>
+        <w:t>shimmerData</w:t>
+      </w:r>
+      <w:proofErr w:type="spellEnd"/>
+      <w:r>
+        <w:rPr>
+          <w:i/>
+        </w:rPr>
+        <w:t xml:space="preserve">[24], etc.  This class also contains a static method to create an instance from an array of double </w:t>
+      </w:r>
+      <w:proofErr w:type="gramStart"/>
+      <w:r>
+        <w:rPr>
+          <w:i/>
+        </w:rPr>
+        <w:t>floating point</w:t>
+      </w:r>
+      <w:proofErr w:type="gramEnd"/>
+      <w:r>
+        <w:rPr>
+          <w:i/>
+        </w:rPr>
+        <w:t xml:space="preserve"> numbers, the data structure used in the original SDK.</w:t>
+      </w:r>
+    </w:p>
+    <w:p>
+      <w:pPr>
+        <w:rPr>
+          <w:i/>
+        </w:rPr>
+      </w:pPr>
+      <w:r>
+        <w:rPr>
+          <w:i/>
+        </w:rPr>
+        <w:tab/>
+      </w:r>
+    </w:p>
+    <w:p>
+      <w:pPr>
+        <w:rPr>
+          <w:i/>
+        </w:rPr>
+      </w:pPr>
+      <w:r>
+        <w:rPr>
+          <w:i/>
+        </w:rPr>
+        <w:tab/>
+        <w:t xml:space="preserve">* </w:t>
+      </w:r>
+      <w:proofErr w:type="spellStart"/>
+      <w:r>
+        <w:rPr>
+          <w:i/>
+        </w:rPr>
+        <w:t>ShimmerController</w:t>
+      </w:r>
+      <w:proofErr w:type="spellEnd"/>
+      <w:r>
+        <w:rPr>
+          <w:i/>
+        </w:rPr>
+        <w:t xml:space="preserve"> class - this class is heavily based on a class in the original SDK with some very small changes</w:t>
+      </w:r>
+      <w:proofErr w:type="gramStart"/>
+      <w:r>
+        <w:rPr>
+          <w:i/>
+        </w:rPr>
+        <w:t>, in particular, its</w:t>
+      </w:r>
+      <w:proofErr w:type="gramEnd"/>
+      <w:r>
+        <w:rPr>
+          <w:i/>
+        </w:rPr>
+        <w:t xml:space="preserve"> constructor takes an </w:t>
+      </w:r>
+      <w:proofErr w:type="spellStart"/>
+      <w:r>
+        <w:rPr>
+          <w:i/>
+        </w:rPr>
+        <w:t>IFeedable</w:t>
+      </w:r>
+      <w:proofErr w:type="spellEnd"/>
+      <w:r>
+        <w:rPr>
+          <w:i/>
+        </w:rPr>
+        <w:t xml:space="preserve"> interface as a parameter.  In this way, it is possible to pass data back to the class which has instantiated the controller.  In the case of this </w:t>
+      </w:r>
+      <w:proofErr w:type="gramStart"/>
+      <w:r>
+        <w:rPr>
+          <w:i/>
+        </w:rPr>
+        <w:t>particular Unity</w:t>
+      </w:r>
+      <w:proofErr w:type="gramEnd"/>
+      <w:r>
+        <w:rPr>
+          <w:i/>
+        </w:rPr>
+        <w:t xml:space="preserve"> project, the caller is the </w:t>
+      </w:r>
+      <w:proofErr w:type="spellStart"/>
+      <w:r>
+        <w:rPr>
+          <w:i/>
+        </w:rPr>
+        <w:t>ShimmerDevice</w:t>
+      </w:r>
+      <w:proofErr w:type="spellEnd"/>
+      <w:r>
+        <w:rPr>
+          <w:i/>
+        </w:rPr>
+        <w:t xml:space="preserve"> unity script.  The fundamental purpose of this class is to interact directly with the Shimmer device/unit - it contains methods to Connect/Disconnect, Start/Stop streaming, etc.  </w:t>
+      </w:r>
+      <w:proofErr w:type="gramStart"/>
+      <w:r>
+        <w:rPr>
+          <w:i/>
+        </w:rPr>
+        <w:t>Due to the fact that</w:t>
+      </w:r>
+      <w:proofErr w:type="gramEnd"/>
+      <w:r>
+        <w:rPr>
+          <w:i/>
+        </w:rPr>
+        <w:t xml:space="preserve"> the original class is 1200+ lines of code, much of it has been left intact in the abstract class </w:t>
+      </w:r>
+      <w:proofErr w:type="spellStart"/>
+      <w:r>
+        <w:rPr>
+          <w:i/>
+        </w:rPr>
+        <w:t>ShimmerControllerBase</w:t>
+      </w:r>
+      <w:proofErr w:type="spellEnd"/>
+      <w:r>
+        <w:rPr>
+          <w:i/>
+        </w:rPr>
+        <w:t>, which this class (</w:t>
+      </w:r>
+      <w:proofErr w:type="spellStart"/>
+      <w:r>
+        <w:rPr>
+          <w:i/>
+        </w:rPr>
+        <w:t>ShimmerController</w:t>
+      </w:r>
+      <w:proofErr w:type="spellEnd"/>
+      <w:r>
+        <w:rPr>
+          <w:i/>
+        </w:rPr>
+        <w:t xml:space="preserve">) extends.  All of the </w:t>
+      </w:r>
+      <w:proofErr w:type="gramStart"/>
+      <w:r>
+        <w:rPr>
+          <w:i/>
+        </w:rPr>
+        <w:t>higher level</w:t>
+      </w:r>
+      <w:proofErr w:type="gramEnd"/>
+      <w:r>
+        <w:rPr>
+          <w:i/>
+        </w:rPr>
+        <w:t xml:space="preserve"> code is contained in this sub class.</w:t>
+      </w:r>
+    </w:p>
+    <w:p>
+      <w:pPr>
+        <w:rPr>
+          <w:i/>
+        </w:rPr>
+      </w:pPr>
+      <w:r>
+        <w:rPr>
+          <w:i/>
+        </w:rPr>
+        <w:tab/>
+      </w:r>
+    </w:p>
+    <w:p>
+      <w:pPr>
+        <w:rPr>
+          <w:i/>
+        </w:rPr>
+      </w:pPr>
+      <w:r>
+        <w:rPr>
+          <w:i/>
+        </w:rPr>
+        <w:tab/>
+        <w:t xml:space="preserve">* </w:t>
+      </w:r>
+      <w:proofErr w:type="spellStart"/>
+      <w:r>
+        <w:rPr>
+          <w:i/>
+        </w:rPr>
+        <w:t>IFeedable</w:t>
+      </w:r>
+      <w:proofErr w:type="spellEnd"/>
+      <w:r>
+        <w:rPr>
+          <w:i/>
+        </w:rPr>
+        <w:t xml:space="preserve"> interface - an interface which contains one method signature - </w:t>
+      </w:r>
+      <w:proofErr w:type="spellStart"/>
+      <w:proofErr w:type="gramStart"/>
+      <w:r>
+        <w:rPr>
+          <w:i/>
+        </w:rPr>
+        <w:t>UpdateFeed</w:t>
+      </w:r>
+      <w:proofErr w:type="spellEnd"/>
+      <w:r>
+        <w:rPr>
+          <w:i/>
+        </w:rPr>
+        <w:t>(</w:t>
+      </w:r>
+      <w:proofErr w:type="gramEnd"/>
+      <w:r>
+        <w:rPr>
+          <w:i/>
+        </w:rPr>
+        <w:t xml:space="preserve">List&lt;double&gt; data).  We use this interface as a means of passing data between the </w:t>
+      </w:r>
+      <w:proofErr w:type="spellStart"/>
+      <w:r>
+        <w:rPr>
+          <w:i/>
+        </w:rPr>
+        <w:t>ShimmerController</w:t>
+      </w:r>
+      <w:proofErr w:type="spellEnd"/>
+      <w:r>
+        <w:rPr>
+          <w:i/>
+        </w:rPr>
+        <w:t xml:space="preserve"> and the class which instantiated the controller.  The decision to use an interface </w:t>
+      </w:r>
+      <w:r>
+        <w:rPr>
+          <w:i/>
+        </w:rPr>
+        <w:lastRenderedPageBreak/>
+        <w:t xml:space="preserve">was made early in development since we were aware that we would be working on </w:t>
+      </w:r>
+      <w:proofErr w:type="spellStart"/>
+      <w:r>
+        <w:rPr>
+          <w:i/>
+        </w:rPr>
+        <w:t>mutiple</w:t>
+      </w:r>
+      <w:proofErr w:type="spellEnd"/>
+      <w:r>
+        <w:rPr>
+          <w:i/>
+        </w:rPr>
+        <w:t xml:space="preserve"> different projects/frameworks in C#, so a common interface made architectural sense rather than a concrete class.</w:t>
+      </w:r>
+    </w:p>
+    <w:p>
+      <w:pPr>
+        <w:rPr>
+          <w:i/>
+        </w:rPr>
+      </w:pPr>
+    </w:p>
+    <w:p>
+      <w:pPr>
+        <w:rPr>
+          <w:i/>
+        </w:rPr>
+      </w:pPr>
+      <w:proofErr w:type="spellStart"/>
+      <w:r>
+        <w:rPr>
+          <w:i/>
+        </w:rPr>
+        <w:t>ShimmerDevice.cs</w:t>
+      </w:r>
+      <w:proofErr w:type="spellEnd"/>
+      <w:r>
+        <w:rPr>
+          <w:i/>
+        </w:rPr>
+        <w:t xml:space="preserve"> - this is the Unity representation of a Shimmer device.  It contains a reference to a </w:t>
+      </w:r>
+      <w:proofErr w:type="spellStart"/>
+      <w:r>
+        <w:rPr>
+          <w:i/>
+        </w:rPr>
+        <w:t>ShimmerController</w:t>
+      </w:r>
+      <w:proofErr w:type="spellEnd"/>
+      <w:r>
+        <w:rPr>
+          <w:i/>
+        </w:rPr>
+        <w:t xml:space="preserve"> instance which is used to interact with the Shimmer unit.  This class also implements the </w:t>
+      </w:r>
+      <w:proofErr w:type="spellStart"/>
+      <w:r>
+        <w:rPr>
+          <w:i/>
+        </w:rPr>
+        <w:t>IFeedable</w:t>
+      </w:r>
+      <w:proofErr w:type="spellEnd"/>
+      <w:r>
+        <w:rPr>
+          <w:i/>
+        </w:rPr>
+        <w:t xml:space="preserve"> interface and thus can receive data from the Shimmer.  This data (in the form of Shimmer3DModel.cs objects) is placed into a Queue data structure as it is received.</w:t>
+      </w:r>
+    </w:p>
+    <w:p>
+      <w:pPr>
+        <w:rPr>
+          <w:i/>
+        </w:rPr>
+      </w:pPr>
+    </w:p>
+    <w:p>
+      <w:pPr>
+        <w:rPr>
+          <w:i/>
+        </w:rPr>
+      </w:pPr>
+      <w:proofErr w:type="spellStart"/>
+      <w:r>
+        <w:rPr>
+          <w:i/>
+        </w:rPr>
+        <w:t>ShimmerJointOrientation.cs</w:t>
+      </w:r>
+      <w:proofErr w:type="spellEnd"/>
+      <w:r>
+        <w:rPr>
+          <w:i/>
+        </w:rPr>
+        <w:t xml:space="preserve"> - this script is attached to the 3D Unity model.  It contains a reference to the </w:t>
+      </w:r>
+      <w:proofErr w:type="spellStart"/>
+      <w:r>
+        <w:rPr>
+          <w:i/>
+        </w:rPr>
+        <w:t>ShimmerDevice.cs</w:t>
+      </w:r>
+      <w:proofErr w:type="spellEnd"/>
+      <w:r>
+        <w:rPr>
+          <w:i/>
+        </w:rPr>
+        <w:t xml:space="preserve"> script (assigned in its </w:t>
+      </w:r>
+      <w:proofErr w:type="gramStart"/>
+      <w:r>
+        <w:rPr>
+          <w:i/>
+        </w:rPr>
+        <w:t>Start(</w:t>
+      </w:r>
+      <w:proofErr w:type="gramEnd"/>
+      <w:r>
+        <w:rPr>
+          <w:i/>
+        </w:rPr>
+        <w:t>) method) and has access to that script's Queue data structure.  As data is placed on the Queue, it is dequeued in this script's Update method and the data is used to manipulate the transform of the 3D model.  This works well since Unity runs at ~60 frames per second while far fewer data records per second are received from the Shimmer unit.</w:t>
+      </w:r>
+      <w:bookmarkStart w:id="0" w:name="_GoBack"/>
+      <w:bookmarkEnd w:id="0"/>
     </w:p>
     <w:p>
       <w:pPr>
@@ -2919,6 +3418,7 @@
   <w:style w:type="character" w:default="1" w:styleId="DefaultParagraphFont">
     <w:name w:val="Default Paragraph Font"/>
     <w:uiPriority w:val="1"/>
+    <w:semiHidden/>
     <w:unhideWhenUsed/>
   </w:style>
   <w:style w:type="table" w:default="1" w:styleId="TableNormal">

</xml_diff>

<commit_message>
removed some comments from the research doc'
</commit_message>
<xml_diff>
--- a/SubmissionMaterials/PPIT Shimmer Research Documentation.docx
+++ b/SubmissionMaterials/PPIT Shimmer Research Documentation.docx
@@ -1397,6 +1397,8 @@
       <w:r>
         <w:t>The application saves this data to a JSON file which is then read by the Unity application and is used to populate a dropdown list.  The user may select the relevant Shimmer from the dropdown and connect to it with little effort.</w:t>
       </w:r>
+      <w:bookmarkStart w:id="0" w:name="_GoBack"/>
+      <w:bookmarkEnd w:id="0"/>
     </w:p>
     <w:p>
       <w:r>
@@ -1453,27 +1455,13 @@
       </w:r>
     </w:p>
     <w:p>
+      <w:pPr>
+        <w:rPr>
+          <w:i/>
+        </w:rPr>
+      </w:pPr>
       <w:r>
         <w:t xml:space="preserve">The source code is well commented for clarity and readability. </w:t>
-      </w:r>
-    </w:p>
-    <w:p>
-      <w:pPr>
-        <w:rPr>
-          <w:i/>
-        </w:rPr>
-      </w:pPr>
-      <w:r>
-        <w:rPr>
-          <w:i/>
-        </w:rPr>
-        <w:t xml:space="preserve">Add details about the </w:t>
-      </w:r>
-      <w:r>
-        <w:rPr>
-          <w:i/>
-        </w:rPr>
-        <w:t>device connecting and any other details I’ve missed o_0</w:t>
       </w:r>
     </w:p>
     <w:p>
@@ -1499,569 +1487,246 @@
       </w:r>
     </w:p>
     <w:p>
-      <w:pPr>
-        <w:rPr>
-          <w:i/>
-        </w:rPr>
-      </w:pPr>
-      <w:r>
-        <w:rPr>
-          <w:i/>
-        </w:rPr>
-        <w:t>&lt;&lt;&lt;&lt;&lt;</w:t>
-      </w:r>
-      <w:r>
-        <w:rPr>
-          <w:i/>
-        </w:rPr>
-        <w:t>Fill in details here</w:t>
-      </w:r>
-      <w:r>
-        <w:rPr>
-          <w:i/>
-        </w:rPr>
-        <w:t xml:space="preserve"> if ye think it’s worth it, doesn’t need to be to </w:t>
-      </w:r>
-      <w:proofErr w:type="gramStart"/>
-      <w:r>
-        <w:rPr>
-          <w:i/>
-        </w:rPr>
-        <w:t>mad</w:t>
-      </w:r>
-      <w:proofErr w:type="gramEnd"/>
-      <w:r>
-        <w:rPr>
-          <w:i/>
-        </w:rPr>
-        <w:t xml:space="preserve"> I think. No point in repeating what’s mentioned in the Development Perspective either so could be a good idea to maybe just do the dev perspective? Whatever ye think anyway, if both is no hassle then both </w:t>
-      </w:r>
-      <w:r>
-        <w:rPr>
-          <mc:AlternateContent>
-            <mc:Choice Requires="w16se"/>
-            <mc:Fallback>
-              <w:rFonts w:ascii="Segoe UI Emoji" w:eastAsia="Segoe UI Emoji" w:hAnsi="Segoe UI Emoji" w:cs="Segoe UI Emoji"/>
-            </mc:Fallback>
-          </mc:AlternateContent>
-          <w:i/>
-        </w:rPr>
-        <mc:AlternateContent>
-          <mc:Choice Requires="w16se">
-            <w16se:symEx w16se:font="Segoe UI Emoji" w16se:char="1F609"/>
-          </mc:Choice>
-          <mc:Fallback>
-            <w:t>😉</w:t>
-          </mc:Fallback>
-        </mc:AlternateContent>
-      </w:r>
-      <w:r>
-        <w:rPr>
-          <w:i/>
-        </w:rPr>
-        <w:t xml:space="preserve"> </w:t>
-      </w:r>
-      <w:r>
-        <w:rPr>
-          <w:i/>
-        </w:rPr>
-        <w:t>&gt;&gt;&gt;&gt;&gt;</w:t>
-      </w:r>
-    </w:p>
-    <w:p>
-      <w:pPr>
-        <w:rPr>
-          <w:i/>
-        </w:rPr>
-      </w:pPr>
-      <w:r>
-        <w:rPr>
-          <w:i/>
-        </w:rPr>
+      <w:r>
         <w:t>Unity IMU Impact and Rotation - Arch (concise)</w:t>
       </w:r>
     </w:p>
-    <w:p>
-      <w:pPr>
-        <w:rPr>
-          <w:i/>
-        </w:rPr>
-      </w:pPr>
-    </w:p>
-    <w:p>
-      <w:pPr>
-        <w:rPr>
-          <w:i/>
-        </w:rPr>
-      </w:pPr>
-      <w:r>
-        <w:rPr>
-          <w:i/>
-        </w:rPr>
+    <w:p/>
+    <w:p>
+      <w:r>
         <w:t xml:space="preserve">Basic run through of </w:t>
       </w:r>
       <w:proofErr w:type="spellStart"/>
       <w:r>
-        <w:rPr>
-          <w:i/>
-        </w:rPr>
         <w:t>Unity_IMU_ImpactAndRotation</w:t>
       </w:r>
       <w:proofErr w:type="spellEnd"/>
       <w:r>
-        <w:rPr>
-          <w:i/>
-        </w:rPr>
         <w:t>...</w:t>
       </w:r>
     </w:p>
-    <w:p>
-      <w:pPr>
-        <w:rPr>
-          <w:i/>
-        </w:rPr>
-      </w:pPr>
-    </w:p>
-    <w:p>
-      <w:pPr>
-        <w:rPr>
-          <w:i/>
-        </w:rPr>
-      </w:pPr>
-      <w:r>
-        <w:rPr>
-          <w:i/>
-        </w:rPr>
+    <w:p/>
+    <w:p>
+      <w:r>
         <w:t>Shimmer RT Library - adapted code from the supplied Shimmer C# SDK.  We have only exposed two classes and one interface from this library:</w:t>
       </w:r>
     </w:p>
-    <w:p>
-      <w:pPr>
-        <w:rPr>
-          <w:i/>
-        </w:rPr>
-      </w:pPr>
-    </w:p>
-    <w:p>
-      <w:pPr>
-        <w:rPr>
-          <w:i/>
-        </w:rPr>
-      </w:pPr>
-      <w:r>
-        <w:rPr>
-          <w:i/>
-        </w:rPr>
+    <w:p/>
+    <w:p>
+      <w:r>
         <w:tab/>
         <w:t xml:space="preserve">* Shimmer3DModel class - a custom POCO class which is the representation of a record of data output by a Shimmer device.  While the original SDK manipulated the Shimmer data by using a simple array of 64-bit double-precision numbers, we made the decision to use a POCO so that it was clearer to us which data point we were accessing at any particular time, i.e. </w:t>
       </w:r>
       <w:proofErr w:type="spellStart"/>
       <w:r>
-        <w:rPr>
-          <w:i/>
-        </w:rPr>
         <w:t>shimmerModel.GYRO_Z</w:t>
       </w:r>
       <w:proofErr w:type="spellEnd"/>
       <w:r>
-        <w:rPr>
-          <w:i/>
-        </w:rPr>
         <w:t xml:space="preserve"> instead of </w:t>
       </w:r>
       <w:proofErr w:type="spellStart"/>
       <w:r>
-        <w:rPr>
-          <w:i/>
-        </w:rPr>
         <w:t>shimmerData</w:t>
       </w:r>
       <w:proofErr w:type="spellEnd"/>
       <w:r>
-        <w:rPr>
-          <w:i/>
-        </w:rPr>
         <w:t xml:space="preserve">[24], etc.  This class also contains a static method to create an instance from an array of double </w:t>
       </w:r>
       <w:proofErr w:type="gramStart"/>
       <w:r>
-        <w:rPr>
-          <w:i/>
-        </w:rPr>
         <w:t>floating point</w:t>
       </w:r>
       <w:proofErr w:type="gramEnd"/>
       <w:r>
-        <w:rPr>
-          <w:i/>
-        </w:rPr>
         <w:t xml:space="preserve"> numbers, the data structure used in the original SDK.</w:t>
       </w:r>
     </w:p>
     <w:p>
-      <w:pPr>
-        <w:rPr>
-          <w:i/>
-        </w:rPr>
-      </w:pPr>
-      <w:r>
-        <w:rPr>
-          <w:i/>
-        </w:rPr>
+      <w:r>
         <w:tab/>
       </w:r>
     </w:p>
     <w:p>
-      <w:pPr>
-        <w:rPr>
-          <w:i/>
-        </w:rPr>
-      </w:pPr>
-      <w:r>
-        <w:rPr>
-          <w:i/>
-        </w:rPr>
+      <w:r>
         <w:tab/>
         <w:t xml:space="preserve">* </w:t>
       </w:r>
       <w:proofErr w:type="spellStart"/>
       <w:r>
-        <w:rPr>
-          <w:i/>
-        </w:rPr>
         <w:t>ShimmerController</w:t>
       </w:r>
       <w:proofErr w:type="spellEnd"/>
       <w:r>
-        <w:rPr>
-          <w:i/>
-        </w:rPr>
         <w:t xml:space="preserve"> class - this class is heavily based on a class in the original SDK with some very small changes</w:t>
       </w:r>
       <w:proofErr w:type="gramStart"/>
       <w:r>
-        <w:rPr>
-          <w:i/>
-        </w:rPr>
         <w:t>, in particular, its</w:t>
       </w:r>
       <w:proofErr w:type="gramEnd"/>
       <w:r>
-        <w:rPr>
-          <w:i/>
-        </w:rPr>
         <w:t xml:space="preserve"> constructor takes an </w:t>
       </w:r>
       <w:proofErr w:type="spellStart"/>
       <w:r>
-        <w:rPr>
-          <w:i/>
-        </w:rPr>
         <w:t>IFeedable</w:t>
       </w:r>
       <w:proofErr w:type="spellEnd"/>
       <w:r>
-        <w:rPr>
-          <w:i/>
-        </w:rPr>
         <w:t xml:space="preserve"> interface as a parameter.  In this way, it is possible to pass data back to the class which has instantiated the controller.  In the case of this </w:t>
       </w:r>
       <w:proofErr w:type="gramStart"/>
       <w:r>
-        <w:rPr>
-          <w:i/>
-        </w:rPr>
         <w:t>particular Unity</w:t>
       </w:r>
       <w:proofErr w:type="gramEnd"/>
       <w:r>
-        <w:rPr>
-          <w:i/>
-        </w:rPr>
         <w:t xml:space="preserve"> project, the caller is the </w:t>
       </w:r>
       <w:proofErr w:type="spellStart"/>
       <w:r>
-        <w:rPr>
-          <w:i/>
-        </w:rPr>
         <w:t>ShimmerDevice</w:t>
       </w:r>
       <w:proofErr w:type="spellEnd"/>
       <w:r>
-        <w:rPr>
-          <w:i/>
-        </w:rPr>
         <w:t xml:space="preserve"> unity script.  The fundamental purpose of this class is to interact directly with the Shimmer device/unit - it contains methods to Connect/Disconnect, Start/Stop streaming, etc.  </w:t>
       </w:r>
       <w:proofErr w:type="gramStart"/>
       <w:r>
-        <w:rPr>
-          <w:i/>
-        </w:rPr>
         <w:t>Due to the fact that</w:t>
       </w:r>
       <w:proofErr w:type="gramEnd"/>
       <w:r>
-        <w:rPr>
-          <w:i/>
-        </w:rPr>
         <w:t xml:space="preserve"> the original class is 1200+ lines of code, much of it has been left intact in the abstract class </w:t>
       </w:r>
       <w:proofErr w:type="spellStart"/>
       <w:r>
-        <w:rPr>
-          <w:i/>
-        </w:rPr>
         <w:t>ShimmerControllerBase</w:t>
       </w:r>
       <w:proofErr w:type="spellEnd"/>
       <w:r>
-        <w:rPr>
-          <w:i/>
-        </w:rPr>
         <w:t>, which this class (</w:t>
       </w:r>
       <w:proofErr w:type="spellStart"/>
       <w:r>
-        <w:rPr>
-          <w:i/>
-        </w:rPr>
         <w:t>ShimmerController</w:t>
       </w:r>
       <w:proofErr w:type="spellEnd"/>
       <w:r>
-        <w:rPr>
-          <w:i/>
-        </w:rPr>
         <w:t xml:space="preserve">) extends.  All of the </w:t>
       </w:r>
       <w:proofErr w:type="gramStart"/>
       <w:r>
-        <w:rPr>
-          <w:i/>
-        </w:rPr>
         <w:t>higher level</w:t>
       </w:r>
       <w:proofErr w:type="gramEnd"/>
       <w:r>
-        <w:rPr>
-          <w:i/>
-        </w:rPr>
         <w:t xml:space="preserve"> code is contained in this sub class.</w:t>
       </w:r>
     </w:p>
     <w:p>
-      <w:pPr>
-        <w:rPr>
-          <w:i/>
-        </w:rPr>
-      </w:pPr>
-      <w:r>
-        <w:rPr>
-          <w:i/>
-        </w:rPr>
+      <w:r>
         <w:tab/>
       </w:r>
     </w:p>
     <w:p>
-      <w:pPr>
-        <w:rPr>
-          <w:i/>
-        </w:rPr>
-      </w:pPr>
-      <w:r>
-        <w:rPr>
-          <w:i/>
-        </w:rPr>
+      <w:r>
         <w:tab/>
         <w:t xml:space="preserve">* </w:t>
       </w:r>
       <w:proofErr w:type="spellStart"/>
       <w:r>
-        <w:rPr>
-          <w:i/>
-        </w:rPr>
         <w:t>IFeedable</w:t>
       </w:r>
       <w:proofErr w:type="spellEnd"/>
       <w:r>
-        <w:rPr>
-          <w:i/>
-        </w:rPr>
         <w:t xml:space="preserve"> interface - an interface which contains one method signature - </w:t>
       </w:r>
       <w:proofErr w:type="spellStart"/>
       <w:proofErr w:type="gramStart"/>
       <w:r>
-        <w:rPr>
-          <w:i/>
-        </w:rPr>
         <w:t>UpdateFeed</w:t>
       </w:r>
       <w:proofErr w:type="spellEnd"/>
       <w:r>
-        <w:rPr>
-          <w:i/>
-        </w:rPr>
         <w:t>(</w:t>
       </w:r>
       <w:proofErr w:type="gramEnd"/>
       <w:r>
-        <w:rPr>
-          <w:i/>
-        </w:rPr>
         <w:t xml:space="preserve">List&lt;double&gt; data).  We use this interface as a means of passing data between the </w:t>
       </w:r>
       <w:proofErr w:type="spellStart"/>
       <w:r>
-        <w:rPr>
-          <w:i/>
-        </w:rPr>
         <w:t>ShimmerController</w:t>
       </w:r>
       <w:proofErr w:type="spellEnd"/>
       <w:r>
-        <w:rPr>
-          <w:i/>
-        </w:rPr>
-        <w:t xml:space="preserve"> and the class which instantiated the controller.  The decision to use an interface </w:t>
-      </w:r>
-      <w:r>
-        <w:rPr>
-          <w:i/>
-        </w:rPr>
+        <w:t xml:space="preserve"> and the class which instantiated the controller.  The decision to use an interface was made early in development since we were aware that we would be working on </w:t>
+      </w:r>
+      <w:proofErr w:type="spellStart"/>
+      <w:r>
+        <w:t>mutiple</w:t>
+      </w:r>
+      <w:proofErr w:type="spellEnd"/>
+      <w:r>
+        <w:t xml:space="preserve"> different projects/frameworks in C#, so a common interface made architectural sense rather than a concrete class.</w:t>
+      </w:r>
+    </w:p>
+    <w:p/>
+    <w:p>
+      <w:proofErr w:type="spellStart"/>
+      <w:r>
         <w:lastRenderedPageBreak/>
-        <w:t xml:space="preserve">was made early in development since we were aware that we would be working on </w:t>
-      </w:r>
-      <w:proofErr w:type="spellStart"/>
-      <w:r>
-        <w:rPr>
-          <w:i/>
-        </w:rPr>
-        <w:t>mutiple</w:t>
-      </w:r>
-      <w:proofErr w:type="spellEnd"/>
-      <w:r>
-        <w:rPr>
-          <w:i/>
-        </w:rPr>
-        <w:t xml:space="preserve"> different projects/frameworks in C#, so a common interface made architectural sense rather than a concrete class.</w:t>
-      </w:r>
-    </w:p>
-    <w:p>
-      <w:pPr>
-        <w:rPr>
-          <w:i/>
-        </w:rPr>
-      </w:pPr>
-    </w:p>
-    <w:p>
-      <w:pPr>
-        <w:rPr>
-          <w:i/>
-        </w:rPr>
-      </w:pPr>
-      <w:proofErr w:type="spellStart"/>
-      <w:r>
-        <w:rPr>
-          <w:i/>
-        </w:rPr>
         <w:t>ShimmerDevice.cs</w:t>
       </w:r>
       <w:proofErr w:type="spellEnd"/>
       <w:r>
-        <w:rPr>
-          <w:i/>
-        </w:rPr>
         <w:t xml:space="preserve"> - this is the Unity representation of a Shimmer device.  It contains a reference to a </w:t>
       </w:r>
       <w:proofErr w:type="spellStart"/>
       <w:r>
-        <w:rPr>
-          <w:i/>
-        </w:rPr>
         <w:t>ShimmerController</w:t>
       </w:r>
       <w:proofErr w:type="spellEnd"/>
       <w:r>
-        <w:rPr>
-          <w:i/>
-        </w:rPr>
         <w:t xml:space="preserve"> instance which is used to interact with the Shimmer unit.  This class also implements the </w:t>
       </w:r>
       <w:proofErr w:type="spellStart"/>
       <w:r>
-        <w:rPr>
-          <w:i/>
-        </w:rPr>
         <w:t>IFeedable</w:t>
       </w:r>
       <w:proofErr w:type="spellEnd"/>
       <w:r>
-        <w:rPr>
-          <w:i/>
-        </w:rPr>
         <w:t xml:space="preserve"> interface and thus can receive data from the Shimmer.  This data (in the form of Shimmer3DModel.cs objects) is placed into a Queue data structure as it is received.</w:t>
       </w:r>
     </w:p>
-    <w:p>
-      <w:pPr>
-        <w:rPr>
-          <w:i/>
-        </w:rPr>
-      </w:pPr>
-    </w:p>
-    <w:p>
-      <w:pPr>
-        <w:rPr>
-          <w:i/>
-        </w:rPr>
-      </w:pPr>
-      <w:proofErr w:type="spellStart"/>
-      <w:r>
-        <w:rPr>
-          <w:i/>
-        </w:rPr>
+    <w:p/>
+    <w:p>
+      <w:proofErr w:type="spellStart"/>
+      <w:r>
         <w:t>ShimmerJointOrientation.cs</w:t>
       </w:r>
       <w:proofErr w:type="spellEnd"/>
       <w:r>
-        <w:rPr>
-          <w:i/>
-        </w:rPr>
         <w:t xml:space="preserve"> - this script is attached to the 3D Unity model.  It contains a reference to the </w:t>
       </w:r>
       <w:proofErr w:type="spellStart"/>
       <w:r>
-        <w:rPr>
-          <w:i/>
-        </w:rPr>
         <w:t>ShimmerDevice.cs</w:t>
       </w:r>
       <w:proofErr w:type="spellEnd"/>
       <w:r>
-        <w:rPr>
-          <w:i/>
-        </w:rPr>
         <w:t xml:space="preserve"> script (assigned in its </w:t>
       </w:r>
       <w:proofErr w:type="gramStart"/>
       <w:r>
-        <w:rPr>
-          <w:i/>
-        </w:rPr>
         <w:t>Start(</w:t>
       </w:r>
       <w:proofErr w:type="gramEnd"/>
       <w:r>
-        <w:rPr>
-          <w:i/>
-        </w:rPr>
         <w:t>) method) and has access to that script's Queue data structure.  As data is placed on the Queue, it is dequeued in this script's Update method and the data is used to manipulate the transform of the 3D model.  This works well since Unity runs at ~60 frames per second while far fewer data records per second are received from the Shimmer unit.</w:t>
       </w:r>
-      <w:bookmarkStart w:id="0" w:name="_GoBack"/>
-      <w:bookmarkEnd w:id="0"/>
     </w:p>
     <w:p>
       <w:pPr>
@@ -2257,7 +1922,6 @@
         </w:numPr>
       </w:pPr>
       <w:r>
-        <w:lastRenderedPageBreak/>
         <w:t>This issue is inconvenient but since the device is accurately streaming data while in motion it does not affect the results gathered.</w:t>
       </w:r>
     </w:p>
@@ -2529,11 +2193,7 @@
         <w:t xml:space="preserve"> research, planning and development will be necessary to fully realize the potential of the shimmer devices. We have been able to demonstrate that the project is promising and can be used to track the angle of incline and the rotation of a player’s spine. </w:t>
       </w:r>
       <w:r>
-        <w:t xml:space="preserve">The devices are </w:t>
-      </w:r>
-      <w:r>
-        <w:lastRenderedPageBreak/>
-        <w:t>reliable to work with, good battery life and can be configured from a single set of configuration files which means multiple devices will all be configured the same, data will be consistent.</w:t>
+        <w:t>The devices are reliable to work with, good battery life and can be configured from a single set of configuration files which means multiple devices will all be configured the same, data will be consistent.</w:t>
       </w:r>
     </w:p>
     <w:p/>

</xml_diff>